<commit_message>
РПЗ и icon for figma
</commit_message>
<xml_diff>
--- a/documets/РПЗ/РПЗ Станкевич Даниил.docx
+++ b/documets/РПЗ/РПЗ Станкевич Даниил.docx
@@ -30952,10 +30952,7 @@
               <w:ind w:firstLine="0"/>
             </w:pPr>
             <w:r>
-              <w:t xml:space="preserve">Класс, дочернее окно «Изменения </w:t>
-            </w:r>
-            <w:r>
-              <w:t>Должности</w:t>
+              <w:t>Класс, дочернее окно «Изменения Должности</w:t>
             </w:r>
             <w:r>
               <w:t>: &lt;</w:t>
@@ -31072,10 +31069,7 @@
               <w:t>Класс – дочернее окно «Добавления нового доступа»</w:t>
             </w:r>
             <w:r>
-              <w:t xml:space="preserve">. </w:t>
-            </w:r>
-            <w:r>
-              <w:t>Предусматривает сбор, обработку и отправку данных.</w:t>
+              <w:t>. Предусматривает сбор, обработку и отправку данных.</w:t>
             </w:r>
           </w:p>
         </w:tc>
@@ -31242,13 +31236,7 @@
               <w:rPr>
                 <w:lang w:val="en-US"/>
               </w:rPr>
-              <w:t>ConnectorAccess</w:t>
-            </w:r>
-            <w:r>
-              <w:rPr>
-                <w:lang w:val="en-US"/>
-              </w:rPr>
-              <w:t>Status</w:t>
+              <w:t>ConnectorAccessStatus</w:t>
             </w:r>
             <w:proofErr w:type="spellEnd"/>
             <w:r>

</xml_diff>